<commit_message>
Adding icons to the slider-boxes
</commit_message>
<xml_diff>
--- a/Checklist.docx
+++ b/Checklist.docx
@@ -98,6 +98,38 @@
     </w:p>
     <w:p>
       <w:pPr>
+        <w:numPr>
+          <w:ilvl w:val="1"/>
+          <w:numId w:val="4"/>
+        </w:numPr>
+        <w:ind w:left="1440" w:hanging="360"/>
+        <w:contextualSpacing w:val="1"/>
+        <w:rPr>
+          <w:u w:val="none"/>
+        </w:rPr>
+      </w:pPr>
+      <w:r>
+        <w:rPr>
+          <w:rtl w:val="0"/>
+        </w:rPr>
+        <w:t xml:space="preserve">If you use RawGit you won’t need this </w:t>
+      </w:r>
+      <w:r>
+        <w:rPr>
+          <w:rFonts w:ascii="Courier New" w:cs="Courier New" w:eastAsia="Courier New" w:hAnsi="Courier New"/>
+          <w:rtl w:val="0"/>
+        </w:rPr>
+        <w:t xml:space="preserve">gh-pages</w:t>
+      </w:r>
+      <w:r>
+        <w:rPr>
+          <w:rtl w:val="0"/>
+        </w:rPr>
+        <w:t xml:space="preserve"> branch</w:t>
+      </w:r>
+    </w:p>
+    <w:p>
+      <w:pPr>
         <w:contextualSpacing w:val="0"/>
       </w:pPr>
       <w:r>
@@ -494,6 +526,23 @@
         <w:rPr>
           <w:rtl w:val="0"/>
         </w:rPr>
+        <w:t xml:space="preserve">Each slide should span the whole width of the window + height based on design</w:t>
+      </w:r>
+    </w:p>
+    <w:p>
+      <w:pPr>
+        <w:numPr>
+          <w:ilvl w:val="1"/>
+          <w:numId w:val="3"/>
+        </w:numPr>
+        <w:ind w:left="1440" w:hanging="360"/>
+        <w:contextualSpacing w:val="1"/>
+        <w:rPr/>
+      </w:pPr>
+      <w:r>
+        <w:rPr>
+          <w:rtl w:val="0"/>
+        </w:rPr>
         <w:t xml:space="preserve">The slides should be a &lt;ul&gt;, where each &lt;li&gt; has the slide background and content wrapper</w:t>
       </w:r>
     </w:p>
@@ -596,7 +645,7 @@
         <w:rPr>
           <w:rtl w:val="0"/>
         </w:rPr>
-        <w:t xml:space="preserve">The button should look the same (font per the design or live site), with modular classes</w:t>
+        <w:t xml:space="preserve">The button should look the same (font Open Sans), with modular class names</w:t>
       </w:r>
     </w:p>
     <w:p>
@@ -630,7 +679,7 @@
         <w:rPr>
           <w:rtl w:val="0"/>
         </w:rPr>
-        <w:t xml:space="preserve">should be the same size as the live site + same margin between them</w:t>
+        <w:t xml:space="preserve">Should be the same size per the design, with the same margin between them</w:t>
       </w:r>
     </w:p>
     <w:p>
@@ -641,30 +690,178 @@
         </w:numPr>
         <w:ind w:left="2160" w:hanging="360"/>
         <w:contextualSpacing w:val="1"/>
-        <w:rPr/>
-      </w:pPr>
-      <w:r>
-        <w:rPr>
-          <w:rtl w:val="0"/>
-        </w:rPr>
-        <w:t xml:space="preserve">The whole box should be clickable + on hover fully opaque</w:t>
-      </w:r>
-    </w:p>
-    <w:p>
-      <w:pPr>
-        <w:numPr>
-          <w:ilvl w:val="1"/>
+        <w:rPr>
+          <w:u w:val="none"/>
+        </w:rPr>
+      </w:pPr>
+      <w:r>
+        <w:rPr>
+          <w:rtl w:val="0"/>
+        </w:rPr>
+        <w:t xml:space="preserve">Background colors:</w:t>
+      </w:r>
+    </w:p>
+    <w:p>
+      <w:pPr>
+        <w:numPr>
+          <w:ilvl w:val="3"/>
           <w:numId w:val="3"/>
         </w:numPr>
-        <w:ind w:left="1440" w:hanging="360"/>
-        <w:contextualSpacing w:val="1"/>
-        <w:rPr/>
-      </w:pPr>
-      <w:r>
-        <w:rPr>
-          <w:rtl w:val="0"/>
-        </w:rPr>
-        <w:t xml:space="preserve">Should have the same height as the live site</w:t>
+        <w:ind w:left="2880" w:hanging="360"/>
+        <w:contextualSpacing w:val="1"/>
+        <w:rPr/>
+      </w:pPr>
+      <w:r>
+        <w:rPr>
+          <w:rtl w:val="0"/>
+        </w:rPr>
+        <w:t xml:space="preserve">Pink on hover: rgb(250, 66, 158);</w:t>
+      </w:r>
+    </w:p>
+    <w:p>
+      <w:pPr>
+        <w:numPr>
+          <w:ilvl w:val="3"/>
+          <w:numId w:val="3"/>
+        </w:numPr>
+        <w:ind w:left="2880" w:hanging="360"/>
+        <w:contextualSpacing w:val="1"/>
+        <w:rPr/>
+      </w:pPr>
+      <w:r>
+        <w:rPr>
+          <w:rtl w:val="0"/>
+        </w:rPr>
+        <w:t xml:space="preserve">Green on hover: rgb(104, 192, 56);</w:t>
+      </w:r>
+    </w:p>
+    <w:p>
+      <w:pPr>
+        <w:numPr>
+          <w:ilvl w:val="3"/>
+          <w:numId w:val="3"/>
+        </w:numPr>
+        <w:ind w:left="2880" w:hanging="360"/>
+        <w:contextualSpacing w:val="1"/>
+        <w:rPr/>
+      </w:pPr>
+      <w:r>
+        <w:rPr>
+          <w:rtl w:val="0"/>
+        </w:rPr>
+        <w:t xml:space="preserve">Orange on hover: rgb(225, 116, 20);</w:t>
+      </w:r>
+    </w:p>
+    <w:p>
+      <w:pPr>
+        <w:numPr>
+          <w:ilvl w:val="2"/>
+          <w:numId w:val="3"/>
+        </w:numPr>
+        <w:ind w:left="2160" w:hanging="360"/>
+        <w:contextualSpacing w:val="1"/>
+        <w:rPr>
+          <w:u w:val="none"/>
+        </w:rPr>
+      </w:pPr>
+      <w:r>
+        <w:rPr>
+          <w:rtl w:val="0"/>
+        </w:rPr>
+        <w:t xml:space="preserve">When not hovered, should be a bit transparent</w:t>
+      </w:r>
+    </w:p>
+    <w:p>
+      <w:pPr>
+        <w:numPr>
+          <w:ilvl w:val="2"/>
+          <w:numId w:val="3"/>
+        </w:numPr>
+        <w:ind w:left="2160" w:hanging="360"/>
+        <w:contextualSpacing w:val="1"/>
+        <w:rPr>
+          <w:u w:val="none"/>
+        </w:rPr>
+      </w:pPr>
+      <w:r>
+        <w:rPr>
+          <w:rtl w:val="0"/>
+        </w:rPr>
+        <w:t xml:space="preserve">Action link icons (using Font-Awesome class names):</w:t>
+      </w:r>
+    </w:p>
+    <w:p>
+      <w:pPr>
+        <w:numPr>
+          <w:ilvl w:val="3"/>
+          <w:numId w:val="3"/>
+        </w:numPr>
+        <w:ind w:left="2880" w:hanging="360"/>
+        <w:contextualSpacing w:val="1"/>
+        <w:rPr>
+          <w:u w:val="none"/>
+        </w:rPr>
+      </w:pPr>
+      <w:r>
+        <w:rPr>
+          <w:rtl w:val="0"/>
+        </w:rPr>
+        <w:t xml:space="preserve">fa fa-link</w:t>
+      </w:r>
+    </w:p>
+    <w:p>
+      <w:pPr>
+        <w:numPr>
+          <w:ilvl w:val="3"/>
+          <w:numId w:val="3"/>
+        </w:numPr>
+        <w:ind w:left="2880" w:hanging="360"/>
+        <w:contextualSpacing w:val="1"/>
+        <w:rPr>
+          <w:u w:val="none"/>
+        </w:rPr>
+      </w:pPr>
+      <w:r>
+        <w:rPr>
+          <w:rtl w:val="0"/>
+        </w:rPr>
+        <w:t xml:space="preserve">fa fa-file-text-o</w:t>
+      </w:r>
+    </w:p>
+    <w:p>
+      <w:pPr>
+        <w:numPr>
+          <w:ilvl w:val="3"/>
+          <w:numId w:val="3"/>
+        </w:numPr>
+        <w:ind w:left="2880" w:hanging="360"/>
+        <w:contextualSpacing w:val="1"/>
+        <w:rPr>
+          <w:u w:val="none"/>
+        </w:rPr>
+      </w:pPr>
+      <w:r>
+        <w:rPr>
+          <w:rtl w:val="0"/>
+        </w:rPr>
+        <w:t xml:space="preserve">fa fa-play-circle-o</w:t>
+      </w:r>
+    </w:p>
+    <w:p>
+      <w:pPr>
+        <w:numPr>
+          <w:ilvl w:val="2"/>
+          <w:numId w:val="3"/>
+        </w:numPr>
+        <w:ind w:left="2160" w:hanging="360"/>
+        <w:contextualSpacing w:val="1"/>
+        <w:rPr/>
+      </w:pPr>
+      <w:r>
+        <w:rPr>
+          <w:rtl w:val="0"/>
+        </w:rPr>
+        <w:t xml:space="preserve">The whole box should be clickable</w:t>
       </w:r>
     </w:p>
     <w:p>
@@ -715,7 +912,7 @@
         <w:rPr>
           <w:rtl w:val="0"/>
         </w:rPr>
-        <w:t xml:space="preserve">Should be no gap when moving the hover from icon to icon (contrary to the live site)</w:t>
+        <w:t xml:space="preserve">Should be no gap when moving the hover from icon to icon</w:t>
       </w:r>
     </w:p>
     <w:p>
@@ -726,13 +923,32 @@
         </w:numPr>
         <w:ind w:left="1440" w:hanging="360"/>
         <w:contextualSpacing w:val="1"/>
-        <w:rPr/>
-      </w:pPr>
-      <w:r>
-        <w:rPr>
-          <w:rtl w:val="0"/>
-        </w:rPr>
-        <w:t xml:space="preserve">Button should be per the design/live site, with modular classes</w:t>
+        <w:rPr>
+          <w:u w:val="none"/>
+        </w:rPr>
+      </w:pPr>
+      <w:r>
+        <w:rPr>
+          <w:rtl w:val="0"/>
+        </w:rPr>
+        <w:t xml:space="preserve">The container should be centered and not have a fixed width, removing an icon should still look centered</w:t>
+      </w:r>
+    </w:p>
+    <w:p>
+      <w:pPr>
+        <w:numPr>
+          <w:ilvl w:val="1"/>
+          <w:numId w:val="8"/>
+        </w:numPr>
+        <w:ind w:left="1440" w:hanging="360"/>
+        <w:contextualSpacing w:val="1"/>
+        <w:rPr/>
+      </w:pPr>
+      <w:r>
+        <w:rPr>
+          <w:rtl w:val="0"/>
+        </w:rPr>
+        <w:t xml:space="preserve">Button should be per the design, with modular class names</w:t>
       </w:r>
     </w:p>
     <w:p>
@@ -749,24 +965,24 @@
         <w:rPr>
           <w:rtl w:val="0"/>
         </w:rPr>
-        <w:t xml:space="preserve">Solutions For (optional)</w:t>
-      </w:r>
-    </w:p>
-    <w:p>
-      <w:pPr>
-        <w:numPr>
-          <w:ilvl w:val="0"/>
+        <w:t xml:space="preserve">Events</w:t>
+      </w:r>
+    </w:p>
+    <w:p>
+      <w:pPr>
+        <w:numPr>
+          <w:ilvl w:val="1"/>
           <w:numId w:val="7"/>
         </w:numPr>
-        <w:ind w:left="720" w:hanging="360"/>
-        <w:contextualSpacing w:val="1"/>
-        <w:rPr/>
-      </w:pPr>
-      <w:r>
-        <w:rPr>
-          <w:rtl w:val="0"/>
-        </w:rPr>
-        <w:t xml:space="preserve">Events</w:t>
+        <w:ind w:left="1440" w:hanging="360"/>
+        <w:contextualSpacing w:val="1"/>
+        <w:rPr/>
+      </w:pPr>
+      <w:r>
+        <w:rPr>
+          <w:rtl w:val="0"/>
+        </w:rPr>
+        <w:t xml:space="preserve">Boxes sizes should be per the design</w:t>
       </w:r>
     </w:p>
     <w:p>
@@ -783,7 +999,7 @@
         <w:rPr>
           <w:rtl w:val="0"/>
         </w:rPr>
-        <w:t xml:space="preserve">Boxes sizes should be per the design or live site</w:t>
+        <w:t xml:space="preserve">The whole box should be clickable + hover state</w:t>
       </w:r>
     </w:p>
     <w:p>
@@ -800,7 +1016,7 @@
         <w:rPr>
           <w:rtl w:val="0"/>
         </w:rPr>
-        <w:t xml:space="preserve">The whole box should be clickable + hover state</w:t>
+        <w:t xml:space="preserve">The links below the boxes should have a hover state</w:t>
       </w:r>
     </w:p>
     <w:p>
@@ -817,7 +1033,58 @@
         <w:rPr>
           <w:rtl w:val="0"/>
         </w:rPr>
-        <w:t xml:space="preserve">The links below the boxes should have a hover state</w:t>
+        <w:t xml:space="preserve">Action link icons (using Font-Awesome class names):</w:t>
+      </w:r>
+    </w:p>
+    <w:p>
+      <w:pPr>
+        <w:numPr>
+          <w:ilvl w:val="2"/>
+          <w:numId w:val="7"/>
+        </w:numPr>
+        <w:ind w:left="2160" w:hanging="360"/>
+        <w:contextualSpacing w:val="1"/>
+        <w:rPr/>
+      </w:pPr>
+      <w:r>
+        <w:rPr>
+          <w:rtl w:val="0"/>
+        </w:rPr>
+        <w:t xml:space="preserve">fa fa-newspaper-o</w:t>
+      </w:r>
+    </w:p>
+    <w:p>
+      <w:pPr>
+        <w:numPr>
+          <w:ilvl w:val="2"/>
+          <w:numId w:val="7"/>
+        </w:numPr>
+        <w:ind w:left="2160" w:hanging="360"/>
+        <w:contextualSpacing w:val="1"/>
+        <w:rPr/>
+      </w:pPr>
+      <w:r>
+        <w:rPr>
+          <w:rtl w:val="0"/>
+        </w:rPr>
+        <w:t xml:space="preserve">fa fa-calendar</w:t>
+      </w:r>
+    </w:p>
+    <w:p>
+      <w:pPr>
+        <w:numPr>
+          <w:ilvl w:val="2"/>
+          <w:numId w:val="7"/>
+        </w:numPr>
+        <w:ind w:left="2160" w:hanging="360"/>
+        <w:contextualSpacing w:val="1"/>
+        <w:rPr/>
+      </w:pPr>
+      <w:r>
+        <w:rPr>
+          <w:rtl w:val="0"/>
+        </w:rPr>
+        <w:t xml:space="preserve">fa fa-comment-o</w:t>
       </w:r>
     </w:p>
     <w:p>
@@ -902,7 +1169,7 @@
         <w:rPr>
           <w:rtl w:val="0"/>
         </w:rPr>
-        <w:t xml:space="preserve">Markup should contain both sides</w:t>
+        <w:t xml:space="preserve">Markup should contain both sides (front and back)</w:t>
       </w:r>
     </w:p>
     <w:p>
@@ -919,7 +1186,7 @@
         <w:rPr>
           <w:rtl w:val="0"/>
         </w:rPr>
-        <w:t xml:space="preserve">Hovering a box should reveal it's hidden side</w:t>
+        <w:t xml:space="preserve">Hovering a box should reveal it's hidden side (or hide it’s front side)</w:t>
       </w:r>
     </w:p>
     <w:p>
@@ -953,7 +1220,7 @@
         <w:rPr>
           <w:rtl w:val="0"/>
         </w:rPr>
-        <w:t xml:space="preserve">Modular classes should be used</w:t>
+        <w:t xml:space="preserve">Modular class names should be used</w:t>
       </w:r>
     </w:p>
     <w:p>
@@ -987,7 +1254,7 @@
         <w:rPr>
           <w:rtl w:val="0"/>
         </w:rPr>
-        <w:t xml:space="preserve">Should be a clickable "scroll to top" button on the bottom left of the section</w:t>
+        <w:t xml:space="preserve">Should be a clickable "scroll to top" button on the bottom left of the section (bottom right and smaller icon on mobile/tablet)</w:t>
       </w:r>
     </w:p>
     <w:p>
@@ -1123,7 +1390,7 @@
         <w:rPr>
           <w:rtl w:val="0"/>
         </w:rPr>
-        <w:t xml:space="preserve">Input text should be vertically centered (including the caret)</w:t>
+        <w:t xml:space="preserve">Input text should be vertically centered (including the caret), with padding</w:t>
       </w:r>
     </w:p>
     <w:p>
@@ -1208,7 +1475,7 @@
         <w:rPr>
           <w:rtl w:val="0"/>
         </w:rPr>
-        <w:t xml:space="preserve">Font sizes should match the design/live site</w:t>
+        <w:t xml:space="preserve">Font sizes should be Open Sans (load from Google Fonts) and match the design</w:t>
       </w:r>
     </w:p>
     <w:p>
@@ -1225,33 +1492,13 @@
         <w:rPr>
           <w:rtl w:val="0"/>
         </w:rPr>
-        <w:t xml:space="preserve">Content wrapper width should be 940px</w:t>
-      </w:r>
-    </w:p>
-    <w:p>
-      <w:pPr>
-        <w:numPr>
-          <w:ilvl w:val="1"/>
-          <w:numId w:val="2"/>
-        </w:numPr>
-        <w:ind w:left="1440" w:hanging="360"/>
-        <w:contextualSpacing w:val="1"/>
-        <w:rPr/>
-      </w:pPr>
-      <w:r>
-        <w:rPr>
-          <w:rtl w:val="0"/>
-        </w:rPr>
-        <w:t xml:space="preserve">Do not hotlink images, copy to the repository</w:t>
-      </w:r>
-    </w:p>
-    <w:p>
-      <w:pPr>
-        <w:pStyle w:val="Heading1"/>
+        <w:t xml:space="preserve">Content wrapper width should be 960px</w:t>
+      </w:r>
+    </w:p>
+    <w:p>
+      <w:pPr>
         <w:contextualSpacing w:val="0"/>
       </w:pPr>
-      <w:bookmarkStart w:colFirst="0" w:colLast="0" w:name="h.sazyygpyrmog" w:id="4"/>
-      <w:bookmarkEnd w:id="4"/>
       <w:r>
         <w:rPr>
           <w:rtl w:val="0"/>
@@ -1262,6 +1509,7 @@
       <w:pgSz w:h="15840" w:w="12240"/>
       <w:pgMar w:bottom="1440" w:top="1440" w:left="1440" w:right="1440"/>
       <w:pgNumType w:start="1"/>
+      <w:cols w:equalWidth="0"/>
     </w:sectPr>
   </w:body>
 </w:document>

</xml_diff>